<commit_message>
criação do backbean Cliente.
</commit_message>
<xml_diff>
--- a/Cronograma - Sistema Pousada.docx
+++ b/Cronograma - Sistema Pousada.docx
@@ -1251,6 +1251,14 @@
                 <w:szCs w:val="24"/>
               </w:rPr>
             </w:pPr>
+            <w:r>
+              <w:rPr>
+                <w:rFonts w:ascii="Arial" w:hAnsi="Arial" w:cs="Arial"/>
+                <w:sz w:val="24"/>
+                <w:szCs w:val="24"/>
+              </w:rPr>
+              <w:t>Correção das classes.</w:t>
+            </w:r>
           </w:p>
         </w:tc>
       </w:tr>

</xml_diff>